<commit_message>
From the last commit and this one, I corrected 4 documentation files for the generated databases of the CenyML library where I mistakenly listed incorrect names for the actual generated databases for those particular documentations (which were for the multiple linear equation system and the multiple polynomial equation system databases for both the regression and classification cases).
</commit_message>
<xml_diff>
--- a/databases/classification/readme (multipleLinearEquationSystem).docx
+++ b/databases/classification/readme (multipleLinearEquationSystem).docx
@@ -1,6 +1,6 @@
 
 <file path=word/document.xml><?xml version="1.0" encoding="utf-8"?>
-<w:document xmlns:wpc="http://schemas.microsoft.com/office/word/2010/wordprocessingCanvas" xmlns:cx="http://schemas.microsoft.com/office/drawing/2014/chartex" xmlns:cx1="http://schemas.microsoft.com/office/drawing/2015/9/8/chartex" xmlns:cx2="http://schemas.microsoft.com/office/drawing/2015/10/21/chartex" xmlns:cx3="http://schemas.microsoft.com/office/drawing/2016/5/9/chartex" xmlns:cx4="http://schemas.microsoft.com/office/drawing/2016/5/10/chartex" xmlns:cx5="http://schemas.microsoft.com/office/drawing/2016/5/11/chartex" xmlns:cx6="http://schemas.microsoft.com/office/drawing/2016/5/12/chartex" xmlns:cx7="http://schemas.microsoft.com/office/drawing/2016/5/13/chartex" xmlns:cx8="http://schemas.microsoft.com/office/drawing/2016/5/14/chartex" xmlns:mc="http://schemas.openxmlformats.org/markup-compatibility/2006" xmlns:aink="http://schemas.microsoft.com/office/drawing/2016/ink" xmlns:am3d="http://schemas.microsoft.com/office/drawing/2017/model3d" xmlns:o="urn:schemas-microsoft-com:office:office" xmlns:r="http://schemas.openxmlformats.org/officeDocument/2006/relationships" xmlns:m="http://schemas.openxmlformats.org/officeDocument/2006/math" xmlns:v="urn:schemas-microsoft-com:vml" xmlns:wp14="http://schemas.microsoft.com/office/word/2010/wordprocessingDrawing" xmlns:wp="http://schemas.openxmlformats.org/drawingml/2006/wordprocessingDrawing" xmlns:w10="urn:schemas-microsoft-com:office:word" xmlns:w="http://schemas.openxmlformats.org/wordprocessingml/2006/main" xmlns:w14="http://schemas.microsoft.com/office/word/2010/wordml" xmlns:w15="http://schemas.microsoft.com/office/word/2012/wordml" xmlns:w16cex="http://schemas.microsoft.com/office/word/2018/wordml/cex" xmlns:w16cid="http://schemas.microsoft.com/office/word/2016/wordml/cid" xmlns:w16="http://schemas.microsoft.com/office/word/2018/wordml" xmlns:w16sdtdh="http://schemas.microsoft.com/office/word/2020/wordml/sdtdatahash" xmlns:w16se="http://schemas.microsoft.com/office/word/2015/wordml/symex" xmlns:wpg="http://schemas.microsoft.com/office/word/2010/wordprocessingGroup" xmlns:wpi="http://schemas.microsoft.com/office/word/2010/wordprocessingInk" xmlns:wne="http://schemas.microsoft.com/office/word/2006/wordml" xmlns:wps="http://schemas.microsoft.com/office/word/2010/wordprocessingShape" mc:Ignorable="w14 w15 w16se w16cid w16 w16cex w16sdtdh wp14">
+<w:document xmlns:wpc="http://schemas.microsoft.com/office/word/2010/wordprocessingCanvas" xmlns:cx="http://schemas.microsoft.com/office/drawing/2014/chartex" xmlns:cx1="http://schemas.microsoft.com/office/drawing/2015/9/8/chartex" xmlns:cx2="http://schemas.microsoft.com/office/drawing/2015/10/21/chartex" xmlns:cx3="http://schemas.microsoft.com/office/drawing/2016/5/9/chartex" xmlns:cx4="http://schemas.microsoft.com/office/drawing/2016/5/10/chartex" xmlns:cx5="http://schemas.microsoft.com/office/drawing/2016/5/11/chartex" xmlns:cx6="http://schemas.microsoft.com/office/drawing/2016/5/12/chartex" xmlns:cx7="http://schemas.microsoft.com/office/drawing/2016/5/13/chartex" xmlns:cx8="http://schemas.microsoft.com/office/drawing/2016/5/14/chartex" xmlns:mc="http://schemas.openxmlformats.org/markup-compatibility/2006" xmlns:aink="http://schemas.microsoft.com/office/drawing/2016/ink" xmlns:am3d="http://schemas.microsoft.com/office/drawing/2017/model3d" xmlns:o="urn:schemas-microsoft-com:office:office" xmlns:oel="http://schemas.microsoft.com/office/2019/extlst" xmlns:r="http://schemas.openxmlformats.org/officeDocument/2006/relationships" xmlns:m="http://schemas.openxmlformats.org/officeDocument/2006/math" xmlns:v="urn:schemas-microsoft-com:vml" xmlns:wp14="http://schemas.microsoft.com/office/word/2010/wordprocessingDrawing" xmlns:wp="http://schemas.openxmlformats.org/drawingml/2006/wordprocessingDrawing" xmlns:w10="urn:schemas-microsoft-com:office:word" xmlns:w="http://schemas.openxmlformats.org/wordprocessingml/2006/main" xmlns:w14="http://schemas.microsoft.com/office/word/2010/wordml" xmlns:w15="http://schemas.microsoft.com/office/word/2012/wordml" xmlns:w16cex="http://schemas.microsoft.com/office/word/2018/wordml/cex" xmlns:w16cid="http://schemas.microsoft.com/office/word/2016/wordml/cid" xmlns:w16="http://schemas.microsoft.com/office/word/2018/wordml" xmlns:w16sdtdh="http://schemas.microsoft.com/office/word/2020/wordml/sdtdatahash" xmlns:w16se="http://schemas.microsoft.com/office/word/2015/wordml/symex" xmlns:wpg="http://schemas.microsoft.com/office/word/2010/wordprocessingGroup" xmlns:wpi="http://schemas.microsoft.com/office/word/2010/wordprocessingInk" xmlns:wne="http://schemas.microsoft.com/office/word/2006/wordml" xmlns:wps="http://schemas.microsoft.com/office/word/2010/wordprocessingShape" mc:Ignorable="w14 w15 w16se w16cid w16 w16cex w16sdtdh wp14">
   <w:body>
     <w:p>
       <w:pPr>
@@ -89,25 +89,7 @@
           <w:sz w:val="24"/>
           <w:szCs w:val="24"/>
         </w:rPr>
-        <w:t xml:space="preserve">made </w:t>
-      </w:r>
-      <w:proofErr w:type="gramStart"/>
-      <w:r>
-        <w:rPr>
-          <w:rFonts w:ascii="Times New Roman" w:hAnsi="Times New Roman" w:cs="Times New Roman"/>
-          <w:sz w:val="24"/>
-          <w:szCs w:val="24"/>
-        </w:rPr>
-        <w:t>by:</w:t>
-      </w:r>
-      <w:proofErr w:type="gramEnd"/>
-      <w:r>
-        <w:rPr>
-          <w:rFonts w:ascii="Times New Roman" w:hAnsi="Times New Roman" w:cs="Times New Roman"/>
-          <w:sz w:val="24"/>
-          <w:szCs w:val="24"/>
-        </w:rPr>
-        <w:t xml:space="preserve"> César Miranda Meza</w:t>
+        <w:t>made by: César Miranda Meza</w:t>
       </w:r>
     </w:p>
     <w:p>
@@ -2359,7 +2341,6 @@
         </w:rPr>
         <w:t>/</w:t>
       </w:r>
-      <w:proofErr w:type="spellStart"/>
       <w:r>
         <w:rPr>
           <w:rFonts w:ascii="Times New Roman" w:eastAsiaTheme="minorEastAsia" w:hAnsi="Times New Roman" w:cs="Times New Roman"/>
@@ -2368,7 +2349,6 @@
         </w:rPr>
         <w:t>regressionDBs</w:t>
       </w:r>
-      <w:proofErr w:type="spellEnd"/>
       <w:r>
         <w:rPr>
           <w:rFonts w:ascii="Times New Roman" w:eastAsiaTheme="minorEastAsia" w:hAnsi="Times New Roman" w:cs="Times New Roman"/>
@@ -2377,7 +2357,6 @@
         </w:rPr>
         <w:t>/</w:t>
       </w:r>
-      <w:proofErr w:type="spellStart"/>
       <w:r>
         <w:rPr>
           <w:rFonts w:ascii="Times New Roman" w:eastAsiaTheme="minorEastAsia" w:hAnsi="Times New Roman" w:cs="Times New Roman"/>
@@ -2394,7 +2373,6 @@
         </w:rPr>
         <w:t>ultipleLinearEquationSystem</w:t>
       </w:r>
-      <w:proofErr w:type="spellEnd"/>
       <w:r>
         <w:rPr>
           <w:rFonts w:ascii="Times New Roman" w:eastAsiaTheme="minorEastAsia" w:hAnsi="Times New Roman" w:cs="Times New Roman"/>
@@ -2507,25 +2485,7 @@
           <w:sz w:val="24"/>
           <w:szCs w:val="24"/>
         </w:rPr>
-        <w:t xml:space="preserve"> </w:t>
-      </w:r>
-      <w:proofErr w:type="gramStart"/>
-      <w:r>
-        <w:rPr>
-          <w:rFonts w:ascii="Times New Roman" w:eastAsiaTheme="minorEastAsia" w:hAnsi="Times New Roman" w:cs="Times New Roman"/>
-          <w:sz w:val="24"/>
-          <w:szCs w:val="24"/>
-        </w:rPr>
-        <w:t>As a consequence</w:t>
-      </w:r>
-      <w:proofErr w:type="gramEnd"/>
-      <w:r>
-        <w:rPr>
-          <w:rFonts w:ascii="Times New Roman" w:eastAsiaTheme="minorEastAsia" w:hAnsi="Times New Roman" w:cs="Times New Roman"/>
-          <w:sz w:val="24"/>
-          <w:szCs w:val="24"/>
-        </w:rPr>
-        <w:t xml:space="preserve">, the following </w:t>
+        <w:t xml:space="preserve"> As a consequence, the following </w:t>
       </w:r>
       <w:r>
         <w:rPr>
@@ -2589,7 +2549,6 @@
           <w:szCs w:val="24"/>
         </w:rPr>
       </w:pPr>
-      <w:proofErr w:type="spellStart"/>
       <w:r>
         <w:rPr>
           <w:rFonts w:ascii="Times New Roman" w:eastAsiaTheme="minorEastAsia" w:hAnsi="Times New Roman" w:cs="Times New Roman"/>
@@ -2604,16 +2563,7 @@
           <w:sz w:val="24"/>
           <w:szCs w:val="24"/>
         </w:rPr>
-        <w:t>inearEquationSystem</w:t>
-      </w:r>
-      <w:proofErr w:type="spellEnd"/>
-      <w:r>
-        <w:rPr>
-          <w:rFonts w:ascii="Times New Roman" w:eastAsiaTheme="minorEastAsia" w:hAnsi="Times New Roman" w:cs="Times New Roman"/>
-          <w:sz w:val="24"/>
-          <w:szCs w:val="24"/>
-        </w:rPr>
-        <w:t>/</w:t>
+        <w:t>inearEquationSystem/</w:t>
       </w:r>
       <w:r>
         <w:rPr>
@@ -2637,7 +2587,6 @@
           <w:szCs w:val="24"/>
         </w:rPr>
       </w:pPr>
-      <w:proofErr w:type="spellStart"/>
       <w:r>
         <w:rPr>
           <w:rFonts w:ascii="Times New Roman" w:eastAsiaTheme="minorEastAsia" w:hAnsi="Times New Roman" w:cs="Times New Roman"/>
@@ -2653,16 +2602,7 @@
           <w:sz w:val="24"/>
           <w:szCs w:val="24"/>
         </w:rPr>
-        <w:t>inearEquationSystem</w:t>
-      </w:r>
-      <w:proofErr w:type="spellEnd"/>
-      <w:r>
-        <w:rPr>
-          <w:rFonts w:ascii="Times New Roman" w:eastAsiaTheme="minorEastAsia" w:hAnsi="Times New Roman" w:cs="Times New Roman"/>
-          <w:sz w:val="24"/>
-          <w:szCs w:val="24"/>
-        </w:rPr>
-        <w:t>/</w:t>
+        <w:t>inearEquationSystem/</w:t>
       </w:r>
       <w:r>
         <w:rPr>
@@ -2686,7 +2626,6 @@
           <w:szCs w:val="24"/>
         </w:rPr>
       </w:pPr>
-      <w:proofErr w:type="spellStart"/>
       <w:r>
         <w:rPr>
           <w:rFonts w:ascii="Times New Roman" w:eastAsiaTheme="minorEastAsia" w:hAnsi="Times New Roman" w:cs="Times New Roman"/>
@@ -2701,16 +2640,7 @@
           <w:sz w:val="24"/>
           <w:szCs w:val="24"/>
         </w:rPr>
-        <w:t>inearEquationSystem</w:t>
-      </w:r>
-      <w:proofErr w:type="spellEnd"/>
-      <w:r>
-        <w:rPr>
-          <w:rFonts w:ascii="Times New Roman" w:eastAsiaTheme="minorEastAsia" w:hAnsi="Times New Roman" w:cs="Times New Roman"/>
-          <w:sz w:val="24"/>
-          <w:szCs w:val="24"/>
-        </w:rPr>
-        <w:t>/</w:t>
+        <w:t>inearEquationSystem/</w:t>
       </w:r>
       <w:r>
         <w:rPr>
@@ -2734,7 +2664,6 @@
           <w:szCs w:val="24"/>
         </w:rPr>
       </w:pPr>
-      <w:proofErr w:type="spellStart"/>
       <w:r>
         <w:rPr>
           <w:rFonts w:ascii="Times New Roman" w:eastAsiaTheme="minorEastAsia" w:hAnsi="Times New Roman" w:cs="Times New Roman"/>
@@ -2749,24 +2678,15 @@
           <w:sz w:val="24"/>
           <w:szCs w:val="24"/>
         </w:rPr>
-        <w:t>inearEquationSystem</w:t>
-      </w:r>
-      <w:proofErr w:type="spellEnd"/>
-      <w:r>
-        <w:rPr>
-          <w:rFonts w:ascii="Times New Roman" w:eastAsiaTheme="minorEastAsia" w:hAnsi="Times New Roman" w:cs="Times New Roman"/>
-          <w:sz w:val="24"/>
-          <w:szCs w:val="24"/>
-        </w:rPr>
-        <w:t>/</w:t>
-      </w:r>
-      <w:r>
-        <w:rPr>
-          <w:rFonts w:ascii="Times New Roman" w:eastAsiaTheme="minorEastAsia" w:hAnsi="Times New Roman" w:cs="Times New Roman"/>
-          <w:sz w:val="24"/>
-          <w:szCs w:val="24"/>
-        </w:rPr>
-        <w:t>100systems_100samplesPerSys.csv</w:t>
+        <w:t>inearEquationSystem/</w:t>
+      </w:r>
+      <w:r>
+        <w:rPr>
+          <w:rFonts w:ascii="Times New Roman" w:eastAsiaTheme="minorEastAsia" w:hAnsi="Times New Roman" w:cs="Times New Roman"/>
+          <w:sz w:val="24"/>
+          <w:szCs w:val="24"/>
+        </w:rPr>
+        <w:t>100systems_10samplesPerSys.csv</w:t>
       </w:r>
     </w:p>
     <w:p>
@@ -2782,7 +2702,6 @@
           <w:szCs w:val="24"/>
         </w:rPr>
       </w:pPr>
-      <w:proofErr w:type="spellStart"/>
       <w:r>
         <w:rPr>
           <w:rFonts w:ascii="Times New Roman" w:eastAsiaTheme="minorEastAsia" w:hAnsi="Times New Roman" w:cs="Times New Roman"/>
@@ -2797,72 +2716,15 @@
           <w:sz w:val="24"/>
           <w:szCs w:val="24"/>
         </w:rPr>
-        <w:t>inearEquationSystem</w:t>
-      </w:r>
-      <w:proofErr w:type="spellEnd"/>
-      <w:r>
-        <w:rPr>
-          <w:rFonts w:ascii="Times New Roman" w:eastAsiaTheme="minorEastAsia" w:hAnsi="Times New Roman" w:cs="Times New Roman"/>
-          <w:sz w:val="24"/>
-          <w:szCs w:val="24"/>
-        </w:rPr>
-        <w:t>/</w:t>
-      </w:r>
-      <w:r>
-        <w:rPr>
-          <w:rFonts w:ascii="Times New Roman" w:eastAsiaTheme="minorEastAsia" w:hAnsi="Times New Roman" w:cs="Times New Roman"/>
-          <w:sz w:val="24"/>
-          <w:szCs w:val="24"/>
-        </w:rPr>
-        <w:t>100systems_1000samplesPerSys.csv</w:t>
-      </w:r>
-    </w:p>
-    <w:p>
-      <w:pPr>
-        <w:pStyle w:val="ListParagraph"/>
-        <w:numPr>
-          <w:ilvl w:val="0"/>
-          <w:numId w:val="4"/>
-        </w:numPr>
-        <w:rPr>
-          <w:rFonts w:ascii="Times New Roman" w:eastAsiaTheme="minorEastAsia" w:hAnsi="Times New Roman" w:cs="Times New Roman"/>
-          <w:sz w:val="24"/>
-          <w:szCs w:val="24"/>
-        </w:rPr>
-      </w:pPr>
-      <w:proofErr w:type="spellStart"/>
-      <w:r>
-        <w:rPr>
-          <w:rFonts w:ascii="Times New Roman" w:eastAsiaTheme="minorEastAsia" w:hAnsi="Times New Roman" w:cs="Times New Roman"/>
-          <w:sz w:val="24"/>
-          <w:szCs w:val="24"/>
-        </w:rPr>
-        <w:t>randL</w:t>
-      </w:r>
-      <w:r>
-        <w:rPr>
-          <w:rFonts w:ascii="Times New Roman" w:eastAsiaTheme="minorEastAsia" w:hAnsi="Times New Roman" w:cs="Times New Roman"/>
-          <w:sz w:val="24"/>
-          <w:szCs w:val="24"/>
-        </w:rPr>
-        <w:t>inearEquationSystem</w:t>
-      </w:r>
-      <w:proofErr w:type="spellEnd"/>
-      <w:r>
-        <w:rPr>
-          <w:rFonts w:ascii="Times New Roman" w:eastAsiaTheme="minorEastAsia" w:hAnsi="Times New Roman" w:cs="Times New Roman"/>
-          <w:sz w:val="24"/>
-          <w:szCs w:val="24"/>
-        </w:rPr>
-        <w:t>/</w:t>
-      </w:r>
-      <w:r>
-        <w:rPr>
-          <w:rFonts w:ascii="Times New Roman" w:eastAsiaTheme="minorEastAsia" w:hAnsi="Times New Roman" w:cs="Times New Roman"/>
-          <w:sz w:val="24"/>
-          <w:szCs w:val="24"/>
-        </w:rPr>
-        <w:t>1000systems_1000samplesPerSys.csv</w:t>
+        <w:t>inearEquationSystem/</w:t>
+      </w:r>
+      <w:r>
+        <w:rPr>
+          <w:rFonts w:ascii="Times New Roman" w:eastAsiaTheme="minorEastAsia" w:hAnsi="Times New Roman" w:cs="Times New Roman"/>
+          <w:sz w:val="24"/>
+          <w:szCs w:val="24"/>
+        </w:rPr>
+        <w:t>100systems_100samplesPerSys.csv</w:t>
       </w:r>
     </w:p>
     <w:p>
@@ -2897,15 +2759,7 @@
           <w:sz w:val="24"/>
           <w:szCs w:val="24"/>
         </w:rPr>
-        <w:t>, which were created with the same strategy (</w:t>
-      </w:r>
-      <w:r>
-        <w:rPr>
-          <w:rFonts w:ascii="Times New Roman" w:eastAsiaTheme="minorEastAsia" w:hAnsi="Times New Roman" w:cs="Times New Roman"/>
-          <w:sz w:val="24"/>
-          <w:szCs w:val="24"/>
-        </w:rPr>
-        <w:t xml:space="preserve">see databases in the directory </w:t>
+        <w:t xml:space="preserve">, which were created with the same strategy (see databases in the directory </w:t>
       </w:r>
       <w:r>
         <w:rPr>
@@ -2939,7 +2793,6 @@
         </w:rPr>
         <w:t>/</w:t>
       </w:r>
-      <w:proofErr w:type="spellStart"/>
       <w:r>
         <w:rPr>
           <w:rFonts w:ascii="Times New Roman" w:eastAsiaTheme="minorEastAsia" w:hAnsi="Times New Roman" w:cs="Times New Roman"/>
@@ -2948,7 +2801,6 @@
         </w:rPr>
         <w:t>multipleLinearEquationSystem</w:t>
       </w:r>
-      <w:proofErr w:type="spellEnd"/>
       <w:r>
         <w:rPr>
           <w:rFonts w:ascii="Times New Roman" w:eastAsiaTheme="minorEastAsia" w:hAnsi="Times New Roman" w:cs="Times New Roman"/>
@@ -2971,23 +2823,13 @@
           <w:szCs w:val="24"/>
         </w:rPr>
       </w:pPr>
-      <w:proofErr w:type="spellStart"/>
-      <w:r>
-        <w:rPr>
-          <w:rFonts w:ascii="Times New Roman" w:eastAsiaTheme="minorEastAsia" w:hAnsi="Times New Roman" w:cs="Times New Roman"/>
-          <w:sz w:val="24"/>
-          <w:szCs w:val="24"/>
-        </w:rPr>
-        <w:t>linearEquationSystem</w:t>
-      </w:r>
-      <w:proofErr w:type="spellEnd"/>
-      <w:r>
-        <w:rPr>
-          <w:rFonts w:ascii="Times New Roman" w:eastAsiaTheme="minorEastAsia" w:hAnsi="Times New Roman" w:cs="Times New Roman"/>
-          <w:sz w:val="24"/>
-          <w:szCs w:val="24"/>
-        </w:rPr>
-        <w:t>/</w:t>
+      <w:r>
+        <w:rPr>
+          <w:rFonts w:ascii="Times New Roman" w:eastAsiaTheme="minorEastAsia" w:hAnsi="Times New Roman" w:cs="Times New Roman"/>
+          <w:sz w:val="24"/>
+          <w:szCs w:val="24"/>
+        </w:rPr>
+        <w:t>linearEquationSystem/</w:t>
       </w:r>
       <w:r>
         <w:rPr>
@@ -3011,23 +2853,13 @@
           <w:szCs w:val="24"/>
         </w:rPr>
       </w:pPr>
-      <w:proofErr w:type="spellStart"/>
-      <w:r>
-        <w:rPr>
-          <w:rFonts w:ascii="Times New Roman" w:eastAsiaTheme="minorEastAsia" w:hAnsi="Times New Roman" w:cs="Times New Roman"/>
-          <w:sz w:val="24"/>
-          <w:szCs w:val="24"/>
-        </w:rPr>
-        <w:t>linearEquationSystem</w:t>
-      </w:r>
-      <w:proofErr w:type="spellEnd"/>
-      <w:r>
-        <w:rPr>
-          <w:rFonts w:ascii="Times New Roman" w:eastAsiaTheme="minorEastAsia" w:hAnsi="Times New Roman" w:cs="Times New Roman"/>
-          <w:sz w:val="24"/>
-          <w:szCs w:val="24"/>
-        </w:rPr>
-        <w:t>/</w:t>
+      <w:r>
+        <w:rPr>
+          <w:rFonts w:ascii="Times New Roman" w:eastAsiaTheme="minorEastAsia" w:hAnsi="Times New Roman" w:cs="Times New Roman"/>
+          <w:sz w:val="24"/>
+          <w:szCs w:val="24"/>
+        </w:rPr>
+        <w:t>linearEquationSystem/</w:t>
       </w:r>
       <w:r>
         <w:rPr>
@@ -3051,23 +2883,13 @@
           <w:szCs w:val="24"/>
         </w:rPr>
       </w:pPr>
-      <w:proofErr w:type="spellStart"/>
-      <w:r>
-        <w:rPr>
-          <w:rFonts w:ascii="Times New Roman" w:eastAsiaTheme="minorEastAsia" w:hAnsi="Times New Roman" w:cs="Times New Roman"/>
-          <w:sz w:val="24"/>
-          <w:szCs w:val="24"/>
-        </w:rPr>
-        <w:t>linearEquationSystem</w:t>
-      </w:r>
-      <w:proofErr w:type="spellEnd"/>
-      <w:r>
-        <w:rPr>
-          <w:rFonts w:ascii="Times New Roman" w:eastAsiaTheme="minorEastAsia" w:hAnsi="Times New Roman" w:cs="Times New Roman"/>
-          <w:sz w:val="24"/>
-          <w:szCs w:val="24"/>
-        </w:rPr>
-        <w:t>/</w:t>
+      <w:r>
+        <w:rPr>
+          <w:rFonts w:ascii="Times New Roman" w:eastAsiaTheme="minorEastAsia" w:hAnsi="Times New Roman" w:cs="Times New Roman"/>
+          <w:sz w:val="24"/>
+          <w:szCs w:val="24"/>
+        </w:rPr>
+        <w:t>linearEquationSystem/</w:t>
       </w:r>
       <w:r>
         <w:rPr>
@@ -3091,31 +2913,21 @@
           <w:szCs w:val="24"/>
         </w:rPr>
       </w:pPr>
-      <w:proofErr w:type="spellStart"/>
-      <w:r>
-        <w:rPr>
-          <w:rFonts w:ascii="Times New Roman" w:eastAsiaTheme="minorEastAsia" w:hAnsi="Times New Roman" w:cs="Times New Roman"/>
-          <w:sz w:val="24"/>
-          <w:szCs w:val="24"/>
-        </w:rPr>
-        <w:t>linearEquationSystem</w:t>
-      </w:r>
-      <w:proofErr w:type="spellEnd"/>
-      <w:r>
-        <w:rPr>
-          <w:rFonts w:ascii="Times New Roman" w:eastAsiaTheme="minorEastAsia" w:hAnsi="Times New Roman" w:cs="Times New Roman"/>
-          <w:sz w:val="24"/>
-          <w:szCs w:val="24"/>
-        </w:rPr>
-        <w:t>/</w:t>
-      </w:r>
-      <w:r>
-        <w:rPr>
-          <w:rFonts w:ascii="Times New Roman" w:eastAsiaTheme="minorEastAsia" w:hAnsi="Times New Roman" w:cs="Times New Roman"/>
-          <w:sz w:val="24"/>
-          <w:szCs w:val="24"/>
-        </w:rPr>
-        <w:t>100systems_100samplesPerSys.csv</w:t>
+      <w:r>
+        <w:rPr>
+          <w:rFonts w:ascii="Times New Roman" w:eastAsiaTheme="minorEastAsia" w:hAnsi="Times New Roman" w:cs="Times New Roman"/>
+          <w:sz w:val="24"/>
+          <w:szCs w:val="24"/>
+        </w:rPr>
+        <w:t>linearEquationSystem/</w:t>
+      </w:r>
+      <w:r>
+        <w:rPr>
+          <w:rFonts w:ascii="Times New Roman" w:eastAsiaTheme="minorEastAsia" w:hAnsi="Times New Roman" w:cs="Times New Roman"/>
+          <w:sz w:val="24"/>
+          <w:szCs w:val="24"/>
+        </w:rPr>
+        <w:t>100systems_10samplesPerSys.csv</w:t>
       </w:r>
     </w:p>
     <w:p>
@@ -3131,71 +2943,21 @@
           <w:szCs w:val="24"/>
         </w:rPr>
       </w:pPr>
-      <w:proofErr w:type="spellStart"/>
-      <w:r>
-        <w:rPr>
-          <w:rFonts w:ascii="Times New Roman" w:eastAsiaTheme="minorEastAsia" w:hAnsi="Times New Roman" w:cs="Times New Roman"/>
-          <w:sz w:val="24"/>
-          <w:szCs w:val="24"/>
-        </w:rPr>
-        <w:t>linearEquationSystem</w:t>
-      </w:r>
-      <w:proofErr w:type="spellEnd"/>
-      <w:r>
-        <w:rPr>
-          <w:rFonts w:ascii="Times New Roman" w:eastAsiaTheme="minorEastAsia" w:hAnsi="Times New Roman" w:cs="Times New Roman"/>
-          <w:sz w:val="24"/>
-          <w:szCs w:val="24"/>
-        </w:rPr>
-        <w:t>/</w:t>
-      </w:r>
-      <w:r>
-        <w:rPr>
-          <w:rFonts w:ascii="Times New Roman" w:eastAsiaTheme="minorEastAsia" w:hAnsi="Times New Roman" w:cs="Times New Roman"/>
-          <w:sz w:val="24"/>
-          <w:szCs w:val="24"/>
-        </w:rPr>
-        <w:t>100systems_1000samplesPerSys.csv</w:t>
-      </w:r>
-    </w:p>
-    <w:p>
-      <w:pPr>
-        <w:pStyle w:val="ListParagraph"/>
-        <w:numPr>
-          <w:ilvl w:val="0"/>
-          <w:numId w:val="4"/>
-        </w:numPr>
-        <w:rPr>
-          <w:rFonts w:ascii="Times New Roman" w:eastAsiaTheme="minorEastAsia" w:hAnsi="Times New Roman" w:cs="Times New Roman"/>
-          <w:sz w:val="24"/>
-          <w:szCs w:val="24"/>
-        </w:rPr>
-      </w:pPr>
-      <w:proofErr w:type="spellStart"/>
-      <w:r>
-        <w:rPr>
-          <w:rFonts w:ascii="Times New Roman" w:eastAsiaTheme="minorEastAsia" w:hAnsi="Times New Roman" w:cs="Times New Roman"/>
-          <w:sz w:val="24"/>
-          <w:szCs w:val="24"/>
-        </w:rPr>
-        <w:t>linearEquationSystem</w:t>
-      </w:r>
-      <w:proofErr w:type="spellEnd"/>
-      <w:r>
-        <w:rPr>
-          <w:rFonts w:ascii="Times New Roman" w:eastAsiaTheme="minorEastAsia" w:hAnsi="Times New Roman" w:cs="Times New Roman"/>
-          <w:sz w:val="24"/>
-          <w:szCs w:val="24"/>
-        </w:rPr>
-        <w:t>/</w:t>
-      </w:r>
-      <w:r>
-        <w:rPr>
-          <w:rFonts w:ascii="Times New Roman" w:eastAsiaTheme="minorEastAsia" w:hAnsi="Times New Roman" w:cs="Times New Roman"/>
-          <w:sz w:val="24"/>
-          <w:szCs w:val="24"/>
-        </w:rPr>
-        <w:t>1000systems_1000samplesPerSys.csv</w:t>
+      <w:r>
+        <w:rPr>
+          <w:rFonts w:ascii="Times New Roman" w:eastAsiaTheme="minorEastAsia" w:hAnsi="Times New Roman" w:cs="Times New Roman"/>
+          <w:sz w:val="24"/>
+          <w:szCs w:val="24"/>
+        </w:rPr>
+        <w:t>linearEquationSystem/</w:t>
+      </w:r>
+      <w:r>
+        <w:rPr>
+          <w:rFonts w:ascii="Times New Roman" w:eastAsiaTheme="minorEastAsia" w:hAnsi="Times New Roman" w:cs="Times New Roman"/>
+          <w:sz w:val="24"/>
+          <w:szCs w:val="24"/>
+        </w:rPr>
+        <w:t>100systems_100samplesPerSys.csv</w:t>
       </w:r>
     </w:p>
     <w:p>
@@ -3301,7 +3063,6 @@
           <w:szCs w:val="24"/>
         </w:rPr>
       </w:pPr>
-      <w:proofErr w:type="spellStart"/>
       <w:r>
         <w:rPr>
           <w:rFonts w:ascii="Times New Roman" w:hAnsi="Times New Roman" w:cs="Times New Roman"/>
@@ -3310,18 +3071,7 @@
           <w:sz w:val="24"/>
           <w:szCs w:val="24"/>
         </w:rPr>
-        <w:t>system_id</w:t>
-      </w:r>
-      <w:proofErr w:type="spellEnd"/>
-      <w:r>
-        <w:rPr>
-          <w:rFonts w:ascii="Times New Roman" w:hAnsi="Times New Roman" w:cs="Times New Roman"/>
-          <w:b/>
-          <w:bCs/>
-          <w:sz w:val="24"/>
-          <w:szCs w:val="24"/>
-        </w:rPr>
-        <w:t>:</w:t>
+        <w:t>system_id:</w:t>
       </w:r>
       <w:r>
         <w:rPr>
@@ -3353,7 +3103,6 @@
           <w:szCs w:val="24"/>
         </w:rPr>
       </w:pPr>
-      <w:proofErr w:type="spellStart"/>
       <w:r>
         <w:rPr>
           <w:rFonts w:ascii="Times New Roman" w:hAnsi="Times New Roman" w:cs="Times New Roman"/>
@@ -3362,18 +3111,7 @@
           <w:sz w:val="24"/>
           <w:szCs w:val="24"/>
         </w:rPr>
-        <w:t>dependent_variable</w:t>
-      </w:r>
-      <w:proofErr w:type="spellEnd"/>
-      <w:r>
-        <w:rPr>
-          <w:rFonts w:ascii="Times New Roman" w:hAnsi="Times New Roman" w:cs="Times New Roman"/>
-          <w:b/>
-          <w:bCs/>
-          <w:sz w:val="24"/>
-          <w:szCs w:val="24"/>
-        </w:rPr>
-        <w:t>:</w:t>
+        <w:t>dependent_variable:</w:t>
       </w:r>
       <w:r>
         <w:rPr>
@@ -3631,23 +3369,47 @@
           <w:sz w:val="24"/>
           <w:szCs w:val="24"/>
         </w:rPr>
-        <w:t xml:space="preserve">November </w:t>
-      </w:r>
-      <w:r>
-        <w:rPr>
-          <w:rFonts w:ascii="Times New Roman" w:hAnsi="Times New Roman" w:cs="Times New Roman"/>
-          <w:sz w:val="24"/>
-          <w:szCs w:val="24"/>
-        </w:rPr>
-        <w:t>26</w:t>
-      </w:r>
-      <w:r>
-        <w:rPr>
-          <w:rFonts w:ascii="Times New Roman" w:hAnsi="Times New Roman" w:cs="Times New Roman"/>
-          <w:sz w:val="24"/>
-          <w:szCs w:val="24"/>
-        </w:rPr>
-        <w:t>, 2021</w:t>
+        <w:t>June</w:t>
+      </w:r>
+      <w:r>
+        <w:rPr>
+          <w:rFonts w:ascii="Times New Roman" w:hAnsi="Times New Roman" w:cs="Times New Roman"/>
+          <w:sz w:val="24"/>
+          <w:szCs w:val="24"/>
+        </w:rPr>
+        <w:t xml:space="preserve"> </w:t>
+      </w:r>
+      <w:r>
+        <w:rPr>
+          <w:rFonts w:ascii="Times New Roman" w:hAnsi="Times New Roman" w:cs="Times New Roman"/>
+          <w:sz w:val="24"/>
+          <w:szCs w:val="24"/>
+        </w:rPr>
+        <w:t>2</w:t>
+      </w:r>
+      <w:r>
+        <w:rPr>
+          <w:rFonts w:ascii="Times New Roman" w:hAnsi="Times New Roman" w:cs="Times New Roman"/>
+          <w:sz w:val="24"/>
+          <w:szCs w:val="24"/>
+        </w:rPr>
+        <w:t>4</w:t>
+      </w:r>
+      <w:r>
+        <w:rPr>
+          <w:rFonts w:ascii="Times New Roman" w:hAnsi="Times New Roman" w:cs="Times New Roman"/>
+          <w:sz w:val="24"/>
+          <w:szCs w:val="24"/>
+        </w:rPr>
+        <w:t>, 202</w:t>
+      </w:r>
+      <w:r>
+        <w:rPr>
+          <w:rFonts w:ascii="Times New Roman" w:hAnsi="Times New Roman" w:cs="Times New Roman"/>
+          <w:sz w:val="24"/>
+          <w:szCs w:val="24"/>
+        </w:rPr>
+        <w:t>2</w:t>
       </w:r>
       <w:r>
         <w:rPr>
@@ -3669,7 +3431,7 @@
 </file>
 
 <file path=word/numbering.xml><?xml version="1.0" encoding="utf-8"?>
-<w:numbering xmlns:wpc="http://schemas.microsoft.com/office/word/2010/wordprocessingCanvas" xmlns:cx="http://schemas.microsoft.com/office/drawing/2014/chartex" xmlns:cx1="http://schemas.microsoft.com/office/drawing/2015/9/8/chartex" xmlns:cx2="http://schemas.microsoft.com/office/drawing/2015/10/21/chartex" xmlns:cx3="http://schemas.microsoft.com/office/drawing/2016/5/9/chartex" xmlns:cx4="http://schemas.microsoft.com/office/drawing/2016/5/10/chartex" xmlns:cx5="http://schemas.microsoft.com/office/drawing/2016/5/11/chartex" xmlns:cx6="http://schemas.microsoft.com/office/drawing/2016/5/12/chartex" xmlns:cx7="http://schemas.microsoft.com/office/drawing/2016/5/13/chartex" xmlns:cx8="http://schemas.microsoft.com/office/drawing/2016/5/14/chartex" xmlns:mc="http://schemas.openxmlformats.org/markup-compatibility/2006" xmlns:aink="http://schemas.microsoft.com/office/drawing/2016/ink" xmlns:am3d="http://schemas.microsoft.com/office/drawing/2017/model3d" xmlns:o="urn:schemas-microsoft-com:office:office" xmlns:r="http://schemas.openxmlformats.org/officeDocument/2006/relationships" xmlns:m="http://schemas.openxmlformats.org/officeDocument/2006/math" xmlns:v="urn:schemas-microsoft-com:vml" xmlns:wp14="http://schemas.microsoft.com/office/word/2010/wordprocessingDrawing" xmlns:wp="http://schemas.openxmlformats.org/drawingml/2006/wordprocessingDrawing" xmlns:w10="urn:schemas-microsoft-com:office:word" xmlns:w="http://schemas.openxmlformats.org/wordprocessingml/2006/main" xmlns:w14="http://schemas.microsoft.com/office/word/2010/wordml" xmlns:w15="http://schemas.microsoft.com/office/word/2012/wordml" xmlns:w16cex="http://schemas.microsoft.com/office/word/2018/wordml/cex" xmlns:w16cid="http://schemas.microsoft.com/office/word/2016/wordml/cid" xmlns:w16="http://schemas.microsoft.com/office/word/2018/wordml" xmlns:w16sdtdh="http://schemas.microsoft.com/office/word/2020/wordml/sdtdatahash" xmlns:w16se="http://schemas.microsoft.com/office/word/2015/wordml/symex" xmlns:wpg="http://schemas.microsoft.com/office/word/2010/wordprocessingGroup" xmlns:wpi="http://schemas.microsoft.com/office/word/2010/wordprocessingInk" xmlns:wne="http://schemas.microsoft.com/office/word/2006/wordml" xmlns:wps="http://schemas.microsoft.com/office/word/2010/wordprocessingShape" mc:Ignorable="w14 w15 w16se w16cid w16 w16cex w16sdtdh wp14">
+<w:numbering xmlns:wpc="http://schemas.microsoft.com/office/word/2010/wordprocessingCanvas" xmlns:cx="http://schemas.microsoft.com/office/drawing/2014/chartex" xmlns:cx1="http://schemas.microsoft.com/office/drawing/2015/9/8/chartex" xmlns:cx2="http://schemas.microsoft.com/office/drawing/2015/10/21/chartex" xmlns:cx3="http://schemas.microsoft.com/office/drawing/2016/5/9/chartex" xmlns:cx4="http://schemas.microsoft.com/office/drawing/2016/5/10/chartex" xmlns:cx5="http://schemas.microsoft.com/office/drawing/2016/5/11/chartex" xmlns:cx6="http://schemas.microsoft.com/office/drawing/2016/5/12/chartex" xmlns:cx7="http://schemas.microsoft.com/office/drawing/2016/5/13/chartex" xmlns:cx8="http://schemas.microsoft.com/office/drawing/2016/5/14/chartex" xmlns:mc="http://schemas.openxmlformats.org/markup-compatibility/2006" xmlns:aink="http://schemas.microsoft.com/office/drawing/2016/ink" xmlns:am3d="http://schemas.microsoft.com/office/drawing/2017/model3d" xmlns:o="urn:schemas-microsoft-com:office:office" xmlns:oel="http://schemas.microsoft.com/office/2019/extlst" xmlns:r="http://schemas.openxmlformats.org/officeDocument/2006/relationships" xmlns:m="http://schemas.openxmlformats.org/officeDocument/2006/math" xmlns:v="urn:schemas-microsoft-com:vml" xmlns:wp14="http://schemas.microsoft.com/office/word/2010/wordprocessingDrawing" xmlns:wp="http://schemas.openxmlformats.org/drawingml/2006/wordprocessingDrawing" xmlns:w10="urn:schemas-microsoft-com:office:word" xmlns:w="http://schemas.openxmlformats.org/wordprocessingml/2006/main" xmlns:w14="http://schemas.microsoft.com/office/word/2010/wordml" xmlns:w15="http://schemas.microsoft.com/office/word/2012/wordml" xmlns:w16cex="http://schemas.microsoft.com/office/word/2018/wordml/cex" xmlns:w16cid="http://schemas.microsoft.com/office/word/2016/wordml/cid" xmlns:w16="http://schemas.microsoft.com/office/word/2018/wordml" xmlns:w16sdtdh="http://schemas.microsoft.com/office/word/2020/wordml/sdtdatahash" xmlns:w16se="http://schemas.microsoft.com/office/word/2015/wordml/symex" xmlns:wpg="http://schemas.microsoft.com/office/word/2010/wordprocessingGroup" xmlns:wpi="http://schemas.microsoft.com/office/word/2010/wordprocessingInk" xmlns:wne="http://schemas.microsoft.com/office/word/2006/wordml" xmlns:wps="http://schemas.microsoft.com/office/word/2010/wordprocessingShape" mc:Ignorable="w14 w15 w16se w16cid w16 w16cex w16sdtdh wp14">
   <w:abstractNum w:abstractNumId="0" w15:restartNumberingAfterBreak="0">
     <w:nsid w:val="10153916"/>
     <w:multiLevelType w:val="hybridMultilevel"/>
@@ -4186,19 +3948,19 @@
       </w:rPr>
     </w:lvl>
   </w:abstractNum>
-  <w:num w:numId="1">
+  <w:num w:numId="1" w16cid:durableId="1384987788">
     <w:abstractNumId w:val="0"/>
   </w:num>
-  <w:num w:numId="2">
+  <w:num w:numId="2" w16cid:durableId="1264797409">
     <w:abstractNumId w:val="3"/>
   </w:num>
-  <w:num w:numId="3">
+  <w:num w:numId="3" w16cid:durableId="1559779666">
     <w:abstractNumId w:val="1"/>
   </w:num>
-  <w:num w:numId="4">
+  <w:num w:numId="4" w16cid:durableId="559947280">
     <w:abstractNumId w:val="2"/>
   </w:num>
-  <w:num w:numId="5">
+  <w:num w:numId="5" w16cid:durableId="245455995">
     <w:abstractNumId w:val="4"/>
   </w:num>
 </w:numbering>

</xml_diff>